<commit_message>
add work link on vk.com
</commit_message>
<xml_diff>
--- a/отчет о разработке плаката.docx
+++ b/отчет о разработке плаката.docx
@@ -46,9 +46,7 @@
       <w:r>
         <w:t>СОДЕРЖАНИЕ:</w:t>
       </w:r>
-      <w:bookmarkStart w:id="1" w:name="_GoBack"/>
       <w:bookmarkEnd w:id="0"/>
-      <w:bookmarkEnd w:id="1"/>
     </w:p>
     <w:p>
       <w:pPr>
@@ -2341,12 +2339,12 @@
         <w:pStyle w:val="GFS1"/>
         <w:spacing w:line="360" w:lineRule="auto"/>
       </w:pPr>
-      <w:bookmarkStart w:id="2" w:name="_Toc61106659"/>
+      <w:bookmarkStart w:id="1" w:name="_Toc61106659"/>
       <w:r>
         <w:lastRenderedPageBreak/>
         <w:t>Целеполагание</w:t>
       </w:r>
-      <w:bookmarkEnd w:id="2"/>
+      <w:bookmarkEnd w:id="1"/>
     </w:p>
     <w:p>
       <w:pPr>
@@ -2399,35 +2397,35 @@
         <w:pStyle w:val="GFS1"/>
         <w:spacing w:line="360" w:lineRule="auto"/>
       </w:pPr>
-      <w:bookmarkStart w:id="3" w:name="_Toc61106660"/>
+      <w:bookmarkStart w:id="2" w:name="_Toc61106660"/>
       <w:r>
         <w:t>Критерии оценки</w:t>
       </w:r>
+      <w:bookmarkEnd w:id="2"/>
+    </w:p>
+    <w:p>
+      <w:pPr>
+        <w:pStyle w:val="GFS0"/>
+      </w:pPr>
+      <w:r>
+        <w:t xml:space="preserve">        </w:t>
+      </w:r>
+      <w:r>
+        <w:t xml:space="preserve">Оценка происходит </w:t>
+      </w:r>
+      <w:r>
+        <w:t>с точки зрения целеполагания.</w:t>
+      </w:r>
+    </w:p>
+    <w:p>
+      <w:pPr>
+        <w:pStyle w:val="GFS2"/>
+      </w:pPr>
+      <w:bookmarkStart w:id="3" w:name="_Toc61106661"/>
+      <w:r>
+        <w:t>Оценка эффективности листовки с точки зрения целеполагания</w:t>
+      </w:r>
       <w:bookmarkEnd w:id="3"/>
-    </w:p>
-    <w:p>
-      <w:pPr>
-        <w:pStyle w:val="GFS0"/>
-      </w:pPr>
-      <w:r>
-        <w:t xml:space="preserve">        </w:t>
-      </w:r>
-      <w:r>
-        <w:t xml:space="preserve">Оценка происходит </w:t>
-      </w:r>
-      <w:r>
-        <w:t>с точки зрения целеполагания.</w:t>
-      </w:r>
-    </w:p>
-    <w:p>
-      <w:pPr>
-        <w:pStyle w:val="GFS2"/>
-      </w:pPr>
-      <w:bookmarkStart w:id="4" w:name="_Toc61106661"/>
-      <w:r>
-        <w:t>Оценка эффективности листовки с точки зрения целеполагания</w:t>
-      </w:r>
-      <w:bookmarkEnd w:id="4"/>
     </w:p>
     <w:p>
       <w:pPr>
@@ -2480,11 +2478,11 @@
       <w:pPr>
         <w:pStyle w:val="GFS2"/>
       </w:pPr>
-      <w:bookmarkStart w:id="5" w:name="_Toc61106662"/>
+      <w:bookmarkStart w:id="4" w:name="_Toc61106662"/>
       <w:r>
         <w:t>Прочие</w:t>
       </w:r>
-      <w:bookmarkEnd w:id="5"/>
+      <w:bookmarkEnd w:id="4"/>
     </w:p>
     <w:p>
       <w:pPr>
@@ -2528,11 +2526,35 @@
       <w:pPr>
         <w:pStyle w:val="GFS1"/>
       </w:pPr>
-      <w:bookmarkStart w:id="6" w:name="_Toc61106663"/>
+      <w:bookmarkStart w:id="5" w:name="_Toc61106663"/>
       <w:r>
         <w:lastRenderedPageBreak/>
         <w:t>Общие методики</w:t>
       </w:r>
+      <w:bookmarkEnd w:id="5"/>
+    </w:p>
+    <w:p>
+      <w:pPr>
+        <w:pStyle w:val="GFS0"/>
+      </w:pPr>
+      <w:r>
+        <w:t xml:space="preserve">        Основная задача плаката не столько рассказать про устройство социализма, сколько показать несостоятельность других </w:t>
+      </w:r>
+      <w:r>
+        <w:t>идей</w:t>
+      </w:r>
+      <w:r>
+        <w:t>.</w:t>
+      </w:r>
+    </w:p>
+    <w:p>
+      <w:pPr>
+        <w:pStyle w:val="GFS2"/>
+      </w:pPr>
+      <w:bookmarkStart w:id="6" w:name="_Toc61106664"/>
+      <w:r>
+        <w:t>Приоритет аргументов</w:t>
+      </w:r>
       <w:bookmarkEnd w:id="6"/>
     </w:p>
     <w:p>
@@ -2540,22 +2562,22 @@
         <w:pStyle w:val="GFS0"/>
       </w:pPr>
       <w:r>
-        <w:t xml:space="preserve">        Основная задача плаката не столько рассказать про устройство социализма, сколько показать несостоятельность других </w:t>
-      </w:r>
-      <w:r>
-        <w:t>идей</w:t>
-      </w:r>
-      <w:r>
-        <w:t>.</w:t>
+        <w:t xml:space="preserve">       В первую очередь идут самые неотразимые аргументы</w:t>
+      </w:r>
+      <w:r>
+        <w:t>, вызывающие как можно меньше споров и вопросов</w:t>
+      </w:r>
+      <w:r>
+        <w:t>. Сомнительное отношение к первому аргументу может отбить желание дальнейшего чтения.</w:t>
       </w:r>
     </w:p>
     <w:p>
       <w:pPr>
         <w:pStyle w:val="GFS2"/>
       </w:pPr>
-      <w:bookmarkStart w:id="7" w:name="_Toc61106664"/>
-      <w:r>
-        <w:t>Приоритет аргументов</w:t>
+      <w:bookmarkStart w:id="7" w:name="_Toc61106665"/>
+      <w:r>
+        <w:t>Внедрение, подвести к определенным мыслям</w:t>
       </w:r>
       <w:bookmarkEnd w:id="7"/>
     </w:p>
@@ -2564,22 +2586,24 @@
         <w:pStyle w:val="GFS0"/>
       </w:pPr>
       <w:r>
-        <w:t xml:space="preserve">       В первую очередь идут самые неотразимые аргументы</w:t>
-      </w:r>
-      <w:r>
-        <w:t>, вызывающие как можно меньше споров и вопросов</w:t>
-      </w:r>
-      <w:r>
-        <w:t>. Сомнительное отношение к первому аргументу может отбить желание дальнейшего чтения.</w:t>
+        <w:t xml:space="preserve">       Человек больше ценит мысли, до которых он дошел сам. Они не так навязчивы.</w:t>
+      </w:r>
+    </w:p>
+    <w:p>
+      <w:pPr>
+        <w:pStyle w:val="GFS0"/>
+      </w:pPr>
+      <w:r>
+        <w:t xml:space="preserve">       Вместо утверждений лучше задавать наводящие вопросы.</w:t>
       </w:r>
     </w:p>
     <w:p>
       <w:pPr>
         <w:pStyle w:val="GFS2"/>
       </w:pPr>
-      <w:bookmarkStart w:id="8" w:name="_Toc61106665"/>
-      <w:r>
-        <w:t>Внедрение, подвести к определенным мыслям</w:t>
+      <w:bookmarkStart w:id="8" w:name="_Toc61106666"/>
+      <w:r>
+        <w:t>Основные идеи, которые нужно передать</w:t>
       </w:r>
       <w:bookmarkEnd w:id="8"/>
     </w:p>
@@ -2588,127 +2612,101 @@
         <w:pStyle w:val="GFS0"/>
       </w:pPr>
       <w:r>
-        <w:t xml:space="preserve">       Человек больше ценит мысли, до которых он дошел сам. Они не так навязчивы.</w:t>
-      </w:r>
+        <w:t xml:space="preserve">        </w:t>
+      </w:r>
+      <w:r>
+        <w:t xml:space="preserve">Использовать </w:t>
+      </w:r>
+      <w:r>
+        <w:t xml:space="preserve">только </w:t>
+      </w:r>
+      <w:r>
+        <w:t>с</w:t>
+      </w:r>
+      <w:r>
+        <w:t xml:space="preserve">амые </w:t>
+      </w:r>
+      <w:r>
+        <w:t>проверенные</w:t>
+      </w:r>
+      <w:r>
+        <w:t xml:space="preserve"> и надежные</w:t>
+      </w:r>
+      <w:r>
+        <w:t xml:space="preserve"> аргументы.</w:t>
+      </w:r>
+      <w:r>
+        <w:t xml:space="preserve"> </w:t>
+      </w:r>
+      <w:r>
+        <w:t>Задавание этих вопросов-аргументов капиталистическим ораторам должно выводить их на чистую воду и показывать слабость капиталистической системы.</w:t>
+      </w:r>
+    </w:p>
+    <w:p>
+      <w:pPr>
+        <w:pStyle w:val="GFS3"/>
+      </w:pPr>
+      <w:bookmarkStart w:id="9" w:name="_Toc61106667"/>
+      <w:r>
+        <w:t>Капитал не способен ограничить свою жадность</w:t>
+      </w:r>
+      <w:bookmarkEnd w:id="9"/>
     </w:p>
     <w:p>
       <w:pPr>
         <w:pStyle w:val="GFS0"/>
       </w:pPr>
       <w:r>
-        <w:t xml:space="preserve">       Вместо утверждений лучше задавать наводящие вопросы.</w:t>
-      </w:r>
+        <w:t xml:space="preserve">       Все проблемы с экономикой, медициной, образованием, войнами вытекают из этой.</w:t>
+      </w:r>
+    </w:p>
+    <w:p>
+      <w:pPr>
+        <w:pStyle w:val="GFS3"/>
+      </w:pPr>
+      <w:bookmarkStart w:id="10" w:name="_Toc61106668"/>
+      <w:r>
+        <w:t>При капитализме власть находится в руках богатых</w:t>
+      </w:r>
+      <w:bookmarkEnd w:id="10"/>
+    </w:p>
+    <w:p>
+      <w:pPr>
+        <w:pStyle w:val="GFS0"/>
+      </w:pPr>
+      <w:r>
+        <w:t xml:space="preserve">       Многие люди считают, что </w:t>
+      </w:r>
+      <w:r>
+        <w:t xml:space="preserve">проблема </w:t>
+      </w:r>
+      <w:r>
+        <w:t>в плохих правителях, кот</w:t>
+      </w:r>
+      <w:r>
+        <w:t>орые плохо ограничивают богатых и коррупцию.</w:t>
+      </w:r>
+    </w:p>
+    <w:p>
+      <w:pPr>
+        <w:pStyle w:val="GFS0"/>
+      </w:pPr>
     </w:p>
     <w:p>
       <w:pPr>
         <w:pStyle w:val="GFS2"/>
       </w:pPr>
-      <w:bookmarkStart w:id="9" w:name="_Toc61106666"/>
-      <w:r>
-        <w:t>Основные идеи, которые нужно передать</w:t>
-      </w:r>
-      <w:bookmarkEnd w:id="9"/>
-    </w:p>
-    <w:p>
-      <w:pPr>
-        <w:pStyle w:val="GFS0"/>
-      </w:pPr>
-      <w:r>
-        <w:t xml:space="preserve">        </w:t>
-      </w:r>
-      <w:r>
-        <w:t xml:space="preserve">Использовать </w:t>
-      </w:r>
-      <w:r>
-        <w:t xml:space="preserve">только </w:t>
-      </w:r>
-      <w:r>
-        <w:t>с</w:t>
-      </w:r>
-      <w:r>
-        <w:t xml:space="preserve">амые </w:t>
-      </w:r>
-      <w:r>
-        <w:t>проверенные</w:t>
-      </w:r>
-      <w:r>
-        <w:t xml:space="preserve"> и надежные</w:t>
-      </w:r>
-      <w:r>
-        <w:t xml:space="preserve"> аргументы.</w:t>
-      </w:r>
-      <w:r>
-        <w:t xml:space="preserve"> </w:t>
-      </w:r>
-      <w:r>
-        <w:t>Задавание этих вопросов-аргументов капиталистическим ораторам должно выводить их на чистую воду и показывать слабость капиталистической системы.</w:t>
-      </w:r>
-    </w:p>
-    <w:p>
-      <w:pPr>
-        <w:pStyle w:val="GFS3"/>
-      </w:pPr>
-      <w:bookmarkStart w:id="10" w:name="_Toc61106667"/>
-      <w:r>
-        <w:t>Капитал не способен ограничить свою жадность</w:t>
-      </w:r>
-      <w:bookmarkEnd w:id="10"/>
-    </w:p>
-    <w:p>
-      <w:pPr>
-        <w:pStyle w:val="GFS0"/>
-      </w:pPr>
-      <w:r>
-        <w:t xml:space="preserve">       Все проблемы с экономикой, медициной, образованием, войнами вытекают из этой.</w:t>
-      </w:r>
-    </w:p>
-    <w:p>
-      <w:pPr>
-        <w:pStyle w:val="GFS3"/>
-      </w:pPr>
-      <w:bookmarkStart w:id="11" w:name="_Toc61106668"/>
-      <w:r>
-        <w:t>При капитализме власть находится в руках богатых</w:t>
+      <w:bookmarkStart w:id="11" w:name="_Toc61106669"/>
+      <w:r>
+        <w:t xml:space="preserve">Сделать листовку </w:t>
+      </w:r>
+      <w:r>
+        <w:t>одной картинкой</w:t>
+      </w:r>
+      <w:r>
+        <w:t>, как большой плакат.</w:t>
       </w:r>
       <w:bookmarkEnd w:id="11"/>
-    </w:p>
-    <w:p>
-      <w:pPr>
-        <w:pStyle w:val="GFS0"/>
-      </w:pPr>
-      <w:r>
-        <w:t xml:space="preserve">       Многие люди считают, что </w:t>
-      </w:r>
-      <w:r>
-        <w:t xml:space="preserve">проблема </w:t>
-      </w:r>
-      <w:r>
-        <w:t>в плохих правителях, кот</w:t>
-      </w:r>
-      <w:r>
-        <w:t>орые плохо ограничивают богатых и коррупцию.</w:t>
-      </w:r>
-    </w:p>
-    <w:p>
-      <w:pPr>
-        <w:pStyle w:val="GFS0"/>
-      </w:pPr>
-    </w:p>
-    <w:p>
-      <w:pPr>
-        <w:pStyle w:val="GFS2"/>
-      </w:pPr>
-      <w:bookmarkStart w:id="12" w:name="_Toc61106669"/>
-      <w:r>
-        <w:t xml:space="preserve">Сделать листовку </w:t>
-      </w:r>
-      <w:r>
-        <w:t>одной картинкой</w:t>
-      </w:r>
-      <w:r>
-        <w:t>, как большой плакат.</w:t>
-      </w:r>
-      <w:bookmarkEnd w:id="12"/>
       <w:r>
         <w:t xml:space="preserve"> </w:t>
       </w:r>
@@ -2846,11 +2844,11 @@
       <w:pPr>
         <w:pStyle w:val="GFS2"/>
       </w:pPr>
-      <w:bookmarkStart w:id="13" w:name="_Toc61106670"/>
+      <w:bookmarkStart w:id="12" w:name="_Toc61106670"/>
       <w:r>
         <w:t>Дизайн</w:t>
       </w:r>
-      <w:bookmarkEnd w:id="13"/>
+      <w:bookmarkEnd w:id="12"/>
     </w:p>
     <w:p>
       <w:pPr>
@@ -2994,24 +2992,14 @@
       <w:r>
         <w:t xml:space="preserve">Рисунок </w:t>
       </w:r>
-      <w:r>
-        <w:fldChar w:fldCharType="begin"/>
-      </w:r>
-      <w:r>
-        <w:instrText xml:space="preserve"> SEQ Рисунок \* ARABIC </w:instrText>
-      </w:r>
-      <w:r>
-        <w:fldChar w:fldCharType="separate"/>
-      </w:r>
-      <w:r>
-        <w:rPr>
-          <w:noProof/>
-        </w:rPr>
-        <w:t>1</w:t>
-      </w:r>
-      <w:r>
-        <w:fldChar w:fldCharType="end"/>
-      </w:r>
+      <w:fldSimple w:instr=" SEQ Рисунок \* ARABIC ">
+        <w:r>
+          <w:rPr>
+            <w:noProof/>
+          </w:rPr>
+          <w:t>1</w:t>
+        </w:r>
+      </w:fldSimple>
       <w:r>
         <w:t>- стиль картинок в плакате</w:t>
       </w:r>
@@ -3043,27 +3031,27 @@
       <w:pPr>
         <w:pStyle w:val="GFS1"/>
       </w:pPr>
-      <w:bookmarkStart w:id="14" w:name="_Toc61106671"/>
+      <w:bookmarkStart w:id="13" w:name="_Toc61106671"/>
       <w:r>
         <w:lastRenderedPageBreak/>
         <w:t>Содержимое плаката</w:t>
       </w:r>
+      <w:bookmarkEnd w:id="13"/>
+    </w:p>
+    <w:p>
+      <w:pPr>
+        <w:pStyle w:val="GFS0"/>
+      </w:pPr>
+    </w:p>
+    <w:p>
+      <w:pPr>
+        <w:pStyle w:val="GFS2"/>
+      </w:pPr>
+      <w:bookmarkStart w:id="14" w:name="_Toc61106672"/>
+      <w:r>
+        <w:t>Титульный лист – неразрешимые проблемы капитализма</w:t>
+      </w:r>
       <w:bookmarkEnd w:id="14"/>
-    </w:p>
-    <w:p>
-      <w:pPr>
-        <w:pStyle w:val="GFS0"/>
-      </w:pPr>
-    </w:p>
-    <w:p>
-      <w:pPr>
-        <w:pStyle w:val="GFS2"/>
-      </w:pPr>
-      <w:bookmarkStart w:id="15" w:name="_Toc61106672"/>
-      <w:r>
-        <w:t>Титульный лист – неразрешимые проблемы капитализма</w:t>
-      </w:r>
-      <w:bookmarkEnd w:id="15"/>
     </w:p>
     <w:p>
       <w:pPr>
@@ -3157,7 +3145,7 @@
       <w:pPr>
         <w:pStyle w:val="GFS3"/>
       </w:pPr>
-      <w:bookmarkStart w:id="16" w:name="_Toc61106673"/>
+      <w:bookmarkStart w:id="15" w:name="_Toc61106673"/>
       <w:r>
         <w:lastRenderedPageBreak/>
         <w:t>Ненавязчивость</w:t>
@@ -3165,7 +3153,7 @@
       <w:r>
         <w:t xml:space="preserve"> названия (содержания)</w:t>
       </w:r>
-      <w:bookmarkEnd w:id="16"/>
+      <w:bookmarkEnd w:id="15"/>
     </w:p>
     <w:p>
       <w:pPr>
@@ -3237,7 +3225,7 @@
             <v:path o:extrusionok="f" gradientshapeok="t" o:connecttype="rect"/>
             <o:lock v:ext="edit" aspectratio="t"/>
           </v:shapetype>
-          <v:shape id="_x0000_i1025" type="#_x0000_t75" style="width:550pt;height:310pt">
+          <v:shape id="_x0000_i1025" type="#_x0000_t75" style="width:549.75pt;height:310.4pt">
             <v:imagedata r:id="rId10" o:title="4accde7f73b9de1e60e0665ab36433f6"/>
           </v:shape>
         </w:pict>
@@ -3255,7 +3243,7 @@
       <w:pPr>
         <w:pStyle w:val="GFS2"/>
       </w:pPr>
-      <w:bookmarkStart w:id="17" w:name="_Toc61106674"/>
+      <w:bookmarkStart w:id="16" w:name="_Toc61106674"/>
       <w:r>
         <w:lastRenderedPageBreak/>
         <w:t>Аргументы</w:t>
@@ -3281,22 +3269,22 @@
       <w:r>
         <w:t xml:space="preserve"> (жадность капиталов)</w:t>
       </w:r>
+      <w:bookmarkEnd w:id="16"/>
+    </w:p>
+    <w:p>
+      <w:pPr>
+        <w:pStyle w:val="GFS0"/>
+      </w:pPr>
+    </w:p>
+    <w:p>
+      <w:pPr>
+        <w:pStyle w:val="GFS3"/>
+      </w:pPr>
+      <w:bookmarkStart w:id="17" w:name="_Toc61106675"/>
+      <w:r>
+        <w:t>Способы уменьшить издержки, чтобы выдержать конкуренцию</w:t>
+      </w:r>
       <w:bookmarkEnd w:id="17"/>
-    </w:p>
-    <w:p>
-      <w:pPr>
-        <w:pStyle w:val="GFS0"/>
-      </w:pPr>
-    </w:p>
-    <w:p>
-      <w:pPr>
-        <w:pStyle w:val="GFS3"/>
-      </w:pPr>
-      <w:bookmarkStart w:id="18" w:name="_Toc61106675"/>
-      <w:r>
-        <w:t>Способы уменьшить издержки, чтобы выдержать конкуренцию</w:t>
-      </w:r>
-      <w:bookmarkEnd w:id="18"/>
     </w:p>
     <w:p>
       <w:pPr>
@@ -3433,11 +3421,11 @@
       <w:pPr>
         <w:pStyle w:val="GFS3"/>
       </w:pPr>
-      <w:bookmarkStart w:id="19" w:name="_Toc61106676"/>
+      <w:bookmarkStart w:id="18" w:name="_Toc61106676"/>
       <w:r>
         <w:t>Легализованное воровство</w:t>
       </w:r>
-      <w:bookmarkEnd w:id="19"/>
+      <w:bookmarkEnd w:id="18"/>
     </w:p>
     <w:p>
       <w:pPr>
@@ -3514,6 +3502,42 @@
         <w:pStyle w:val="GFS0"/>
       </w:pPr>
       <w:r>
+        <w:t xml:space="preserve">       </w:t>
+      </w:r>
+      <w:r>
+        <w:t>Слово «легализованное» должно быть подчеркнуто</w:t>
+      </w:r>
+      <w:proofErr w:type="gramStart"/>
+      <w:r>
+        <w:t xml:space="preserve">. </w:t>
+      </w:r>
+      <w:proofErr w:type="gramEnd"/>
+      <w:r>
+        <w:t>Нужно сделать акцент, что это особенность системы</w:t>
+      </w:r>
+      <w:bookmarkStart w:id="19" w:name="_GoBack"/>
+      <w:bookmarkEnd w:id="19"/>
+      <w:r>
+        <w:t>, т.к. люди</w:t>
+      </w:r>
+      <w:r>
+        <w:t>,</w:t>
+      </w:r>
+      <w:r>
+        <w:t xml:space="preserve"> мыслящие в парадигме «плохой правитель</w:t>
+      </w:r>
+      <w:r>
+        <w:t xml:space="preserve"> виноват</w:t>
+      </w:r>
+      <w:r>
+        <w:t>» задаются вопросом: «почему ты не указал более жесткие примеры воровства».</w:t>
+      </w:r>
+    </w:p>
+    <w:p>
+      <w:pPr>
+        <w:pStyle w:val="GFS0"/>
+      </w:pPr>
+      <w:r>
         <w:br w:type="page"/>
       </w:r>
     </w:p>
@@ -3734,9 +3758,6 @@
     <w:p>
       <w:pPr>
         <w:pStyle w:val="GFS0"/>
-        <w:rPr>
-          <w:lang w:val="en-US"/>
-        </w:rPr>
       </w:pPr>
       <w:r>
         <w:t xml:space="preserve">       Список успешных профсоюзов.</w:t>
@@ -4020,6 +4041,7 @@
         <w:docPartUnique/>
       </w:docPartObj>
     </w:sdtPr>
+    <w:sdtEndPr/>
     <w:sdtContent>
       <w:p>
         <w:pPr>
@@ -4076,7 +4098,7 @@
       <w:rPr>
         <w:noProof/>
       </w:rPr>
-      <w:t>12</w:t>
+      <w:t>9</w:t>
     </w:r>
     <w:r>
       <w:fldChar w:fldCharType="end"/>
@@ -9024,7 +9046,7 @@
 </file>
 
 <file path=customXml/itemProps1.xml><?xml version="1.0" encoding="utf-8"?>
-<ds:datastoreItem xmlns:ds="http://schemas.openxmlformats.org/officeDocument/2006/customXml" ds:itemID="{C7448A60-F1EA-4894-9825-C4B016567909}">
+<ds:datastoreItem xmlns:ds="http://schemas.openxmlformats.org/officeDocument/2006/customXml" ds:itemID="{A54B56A5-18F0-400B-85CF-FAAE5C62C221}">
   <ds:schemaRefs>
     <ds:schemaRef ds:uri="http://schemas.openxmlformats.org/officeDocument/2006/bibliography"/>
   </ds:schemaRefs>

</xml_diff>